<commit_message>
Changes to Documentation and MainActivity.java
Adding checking for Java
</commit_message>
<xml_diff>
--- a/Documentation.docx
+++ b/Documentation.docx
@@ -277,9 +277,6 @@
                 </w:rPr>
                 <w:alias w:val="Date"/>
                 <w:id w:val="516659546"/>
-                <w:placeholder>
-                  <w:docPart w:val="175C90954D9A4E64B898C9441E9A979B"/>
-                </w:placeholder>
                 <w:dataBinding w:prefixMappings="xmlns:ns0='http://schemas.microsoft.com/office/2006/coverPageProps'" w:xpath="/ns0:CoverPageProperties[1]/ns0:PublishDate[1]" w:storeItemID="{55AF091B-3C7A-41E3-B477-F2FDAA23CFDA}"/>
                 <w:date w:fullDate="2016-03-17T00:00:00Z">
                   <w:dateFormat w:val="M/d/yyyy"/>
@@ -396,33 +393,17 @@
           </w:r>
         </w:p>
         <w:p>
-          <w:r>
-            <w:fldChar w:fldCharType="begin"/>
-          </w:r>
-          <w:r>
-            <w:instrText xml:space="preserve"> TOC \o "1-3" \h \z \u </w:instrText>
-          </w:r>
-          <w:r>
-            <w:fldChar w:fldCharType="separate"/>
-          </w:r>
-          <w:r>
-            <w:rPr>
-              <w:b/>
-              <w:bCs/>
-              <w:noProof/>
-              <w:lang w:val="en-US"/>
-            </w:rPr>
-            <w:t>No table of contents entries found.</w:t>
-          </w:r>
-          <w:r>
-            <w:rPr>
-              <w:b/>
-              <w:bCs/>
-              <w:noProof/>
-              <w:lang w:val="en-US"/>
-            </w:rPr>
-            <w:fldChar w:fldCharType="end"/>
-          </w:r>
+          <w:fldSimple w:instr=" TOC \o &quot;1-3&quot; \h \z \u ">
+            <w:r>
+              <w:rPr>
+                <w:b/>
+                <w:bCs/>
+                <w:noProof/>
+                <w:lang w:val="en-US"/>
+              </w:rPr>
+              <w:t>No table of contents entries found.</w:t>
+            </w:r>
+          </w:fldSimple>
         </w:p>
       </w:sdtContent>
     </w:sdt>
@@ -600,22 +581,81 @@
         </w:rPr>
         <w:t xml:space="preserve"> </w:t>
       </w:r>
+      <w:r>
+        <w:rPr>
+          <w:sz w:val="24"/>
+          <w:szCs w:val="24"/>
+        </w:rPr>
+        <w:t>kit). This is an essential piece of software as most apps for android are coded in java</w:t>
+      </w:r>
+      <w:r>
+        <w:rPr>
+          <w:sz w:val="24"/>
+          <w:szCs w:val="24"/>
+        </w:rPr>
+        <w:t>.</w:t>
+      </w:r>
+      <w:r>
+        <w:rPr>
+          <w:sz w:val="24"/>
+          <w:szCs w:val="24"/>
+        </w:rPr>
+        <w:t xml:space="preserve"> So we went on to</w:t>
+      </w:r>
+      <w:r>
+        <w:rPr>
+          <w:sz w:val="24"/>
+          <w:szCs w:val="24"/>
+        </w:rPr>
+        <w:t xml:space="preserve"> </w:t>
+      </w:r>
+      <w:hyperlink r:id="rId8" w:history="1">
+        <w:r>
+          <w:rPr>
+            <w:rStyle w:val="Hyperlink"/>
+            <w:sz w:val="24"/>
+            <w:szCs w:val="24"/>
+          </w:rPr>
+          <w:t>http://www.oracle.com/technetwork/java/javase/downloads/jdk8-downloads-2133151.html</w:t>
+        </w:r>
+      </w:hyperlink>
+      <w:r>
+        <w:rPr>
+          <w:sz w:val="24"/>
+          <w:szCs w:val="24"/>
+        </w:rPr>
+        <w:t xml:space="preserve"> and downloaded </w:t>
+      </w:r>
+      <w:r>
+        <w:rPr>
+          <w:sz w:val="24"/>
+          <w:szCs w:val="24"/>
+        </w:rPr>
+        <w:t xml:space="preserve">the </w:t>
+      </w:r>
+      <w:r>
+        <w:rPr>
+          <w:sz w:val="24"/>
+          <w:szCs w:val="24"/>
+        </w:rPr>
+        <w:t>Java SE Development Kit 8u73</w:t>
+      </w:r>
+      <w:r>
+        <w:rPr>
+          <w:sz w:val="24"/>
+          <w:szCs w:val="24"/>
+        </w:rPr>
+        <w:t>, once we installed it, we had to manually edit the environment variables in the settings</w:t>
+      </w:r>
+      <w:r>
+        <w:rPr>
+          <w:sz w:val="24"/>
+          <w:szCs w:val="24"/>
+        </w:rPr>
+        <w:t>, so that the installer found the java sdk.</w:t>
+      </w:r>
       <w:bookmarkStart w:id="0" w:name="_GoBack"/>
       <w:bookmarkEnd w:id="0"/>
-      <w:r>
-        <w:rPr>
-          <w:sz w:val="24"/>
-          <w:szCs w:val="24"/>
-        </w:rPr>
-        <w:t>kit). This is an essential piece of software as most apps for android are coded in java</w:t>
-      </w:r>
-      <w:r>
-        <w:rPr>
-          <w:sz w:val="24"/>
-          <w:szCs w:val="24"/>
-        </w:rPr>
-        <w:t>.</w:t>
-      </w:r>
     </w:p>
     <w:sectPr>
       <w:pgSz w:w="11906" w:h="16838"/>
@@ -1340,36 +1380,6 @@
         </w:p>
       </w:docPartBody>
     </w:docPart>
-    <w:docPart>
-      <w:docPartPr>
-        <w:name w:val="DBC775E3E40E4ACFB15D8EE14CE088F4"/>
-        <w:category>
-          <w:name w:val="General"/>
-          <w:gallery w:val="placeholder"/>
-        </w:category>
-        <w:types>
-          <w:type w:val="bbPlcHdr"/>
-        </w:types>
-        <w:behaviors>
-          <w:behavior w:val="content"/>
-        </w:behaviors>
-        <w:guid w:val="{5F26ABB2-1AD4-4136-A2AF-DCDDC57CC3FC}"/>
-      </w:docPartPr>
-      <w:docPartBody>
-        <w:p>
-          <w:pPr>
-            <w:pStyle w:val="DBC775E3E40E4ACFB15D8EE14CE088F4"/>
-          </w:pPr>
-          <w:r>
-            <w:rPr>
-              <w:b/>
-              <w:bCs/>
-            </w:rPr>
-            <w:t>[Type the author name]</w:t>
-          </w:r>
-        </w:p>
-      </w:docPartBody>
-    </w:docPart>
   </w:docParts>
 </w:glossaryDocument>
 </file>
@@ -1384,13 +1394,13 @@
     <w:sig w:usb0="E00002FF" w:usb1="4000ACFF" w:usb2="00000001" w:usb3="00000000" w:csb0="0000019F" w:csb1="00000000"/>
   </w:font>
   <w:font w:name="PMingLiU">
-    <w:altName w:val="新細明體"/>
+    <w:altName w:val="Malgun Gothic Semilight"/>
     <w:panose1 w:val="02020500000000000000"/>
     <w:charset w:val="88"/>
     <w:family w:val="auto"/>
     <w:notTrueType/>
     <w:pitch w:val="variable"/>
-    <w:sig w:usb0="00000001" w:usb1="08080000" w:usb2="00000010" w:usb3="00000000" w:csb0="00100000" w:csb1="00000000"/>
+    <w:sig w:usb0="00000000" w:usb1="08080000" w:usb2="00000010" w:usb3="00000000" w:csb0="00100000" w:csb1="00000000"/>
   </w:font>
   <w:font w:name="Times New Roman">
     <w:panose1 w:val="02020603050405020304"/>
@@ -1410,9 +1420,8 @@
     <w:panose1 w:val="020B0604030504040204"/>
     <w:charset w:val="00"/>
     <w:family w:val="swiss"/>
-    <w:notTrueType/>
     <w:pitch w:val="variable"/>
-    <w:sig w:usb0="00000003" w:usb1="00000000" w:usb2="00000000" w:usb3="00000000" w:csb0="00000001" w:csb1="00000000"/>
+    <w:sig w:usb0="E1002EFF" w:usb1="C000605B" w:usb2="00000029" w:usb3="00000000" w:csb0="000101FF" w:csb1="00000000"/>
   </w:font>
 </w:fonts>
 </file>
@@ -1434,6 +1443,7 @@
     <w:rsid w:val="00356493"/>
     <w:rsid w:val="004D4E65"/>
     <w:rsid w:val="005016AE"/>
+    <w:rsid w:val="00B91EFC"/>
     <w:rsid w:val="00C05931"/>
   </w:rsids>
   <m:mathPr>
@@ -2200,7 +2210,7 @@
 </file>
 
 <file path=customXml/itemProps2.xml><?xml version="1.0" encoding="utf-8"?>
-<ds:datastoreItem xmlns:ds="http://schemas.openxmlformats.org/officeDocument/2006/customXml" ds:itemID="{594D71BB-3EC6-4A7C-8276-1C80F6CFE272}">
+<ds:datastoreItem xmlns:ds="http://schemas.openxmlformats.org/officeDocument/2006/customXml" ds:itemID="{6F448139-96C4-4F34-839B-25D6F05AEDFF}">
   <ds:schemaRefs>
     <ds:schemaRef ds:uri="http://schemas.openxmlformats.org/officeDocument/2006/bibliography"/>
   </ds:schemaRefs>

</xml_diff>